<commit_message>
Update Creational Design Pattern.docx
</commit_message>
<xml_diff>
--- a/Design Pattern/Creational Design Pattern.docx
+++ b/Design Pattern/Creational Design Pattern.docx
@@ -49,7 +49,7 @@
             <v:path o:extrusionok="f" gradientshapeok="t" o:connecttype="rect"/>
             <o:lock v:ext="edit" aspectratio="t"/>
           </v:shapetype>
-          <v:shape id="_x0000_i1025" type="#_x0000_t75" style="width:522pt;height:551.75pt">
+          <v:shape id="_x0000_i1025" type="#_x0000_t75" style="width:522pt;height:552pt">
             <v:imagedata r:id="rId6" o:title="Design Pattern in Java"/>
           </v:shape>
         </w:pict>
@@ -176,11 +176,11 @@
       <w:r>
         <w:t xml:space="preserve">Advantage is </w:t>
       </w:r>
-      <w:proofErr w:type="gramStart"/>
-      <w:r>
-        <w:t>Save</w:t>
-      </w:r>
-      <w:proofErr w:type="gramEnd"/>
+      <w:bookmarkStart w:id="0" w:name="_GoBack"/>
+      <w:bookmarkEnd w:id="0"/>
+      <w:r>
+        <w:t>save</w:t>
+      </w:r>
       <w:r>
         <w:t xml:space="preserve"> the memory because object is not created only single instance will reuse at each request.</w:t>
       </w:r>
@@ -11758,19 +11758,7 @@
           <w:lang w:eastAsia="en-IN"/>
         </w:rPr>
         <w:br/>
-        <w:t xml:space="preserve">    networkCon</w:t>
-      </w:r>
-      <w:bookmarkStart w:id="0" w:name="_GoBack"/>
-      <w:bookmarkEnd w:id="0"/>
-      <w:r>
-        <w:rPr>
-          <w:rFonts w:ascii="Courier New" w:eastAsia="Times New Roman" w:hAnsi="Courier New" w:cs="Courier New"/>
-          <w:color w:val="BCBEC4"/>
-          <w:sz w:val="20"/>
-          <w:szCs w:val="20"/>
-          <w:lang w:eastAsia="en-IN"/>
-        </w:rPr>
-        <w:t>nection1.setIp(</w:t>
+        <w:t xml:space="preserve">    networkConnection1.setIp(</w:t>
       </w:r>
       <w:proofErr w:type="spellStart"/>
       <w:r>
@@ -13270,7 +13258,7 @@
 </file>
 
 <file path=customXml/itemProps1.xml><?xml version="1.0" encoding="utf-8"?>
-<ds:datastoreItem xmlns:ds="http://schemas.openxmlformats.org/officeDocument/2006/customXml" ds:itemID="{28F3C8CA-C647-400E-9765-4A095043BD07}">
+<ds:datastoreItem xmlns:ds="http://schemas.openxmlformats.org/officeDocument/2006/customXml" ds:itemID="{EA93F852-2A2C-422D-A1B4-EE7AA0184831}">
   <ds:schemaRefs>
     <ds:schemaRef ds:uri="http://schemas.openxmlformats.org/officeDocument/2006/bibliography"/>
   </ds:schemaRefs>

</xml_diff>